<commit_message>
Added screenshots and .pdf
</commit_message>
<xml_diff>
--- a/Doc/sprava.docx
+++ b/Doc/sprava.docx
@@ -203,25 +203,7 @@
           <w:szCs w:val="32"/>
         </w:rPr>
         <w:tab/>
-        <w:t xml:space="preserve">Peter </w:t>
-      </w:r>
-      <w:proofErr w:type="spellStart"/>
-      <w:r>
-        <w:rPr>
-          <w:rFonts w:ascii="Times New Roman" w:hAnsi="Times New Roman" w:cs="Times New Roman"/>
-          <w:sz w:val="32"/>
-          <w:szCs w:val="32"/>
-        </w:rPr>
-        <w:t>Rúček</w:t>
-      </w:r>
-      <w:proofErr w:type="spellEnd"/>
-      <w:r>
-        <w:rPr>
-          <w:rFonts w:ascii="Times New Roman" w:hAnsi="Times New Roman" w:cs="Times New Roman"/>
-          <w:sz w:val="32"/>
-          <w:szCs w:val="32"/>
-        </w:rPr>
-        <w:t>, xrucek00</w:t>
+        <w:t>Peter Rúček, xrucek00</w:t>
       </w:r>
     </w:p>
     <w:p>
@@ -4678,21 +4660,8 @@
                                 <w:sz w:val="24"/>
                                 <w:szCs w:val="24"/>
                               </w:rPr>
-                              <w:t xml:space="preserve">Obr.3.1: ERD </w:t>
+                              <w:t>Obr.3.1: ERD StudyDEX</w:t>
                             </w:r>
-                            <w:proofErr w:type="spellStart"/>
-                            <w:r>
-                              <w:rPr>
-                                <w:rFonts w:ascii="Times New Roman" w:hAnsi="Times New Roman" w:cs="Times New Roman"/>
-                                <w:i w:val="0"/>
-                                <w:iCs w:val="0"/>
-                                <w:color w:val="auto"/>
-                                <w:sz w:val="24"/>
-                                <w:szCs w:val="24"/>
-                              </w:rPr>
-                              <w:t>StudyDEX</w:t>
-                            </w:r>
-                            <w:proofErr w:type="spellEnd"/>
                           </w:p>
                         </w:txbxContent>
                       </wps:txbx>
@@ -4897,20 +4866,8 @@
                                 <w:sz w:val="24"/>
                                 <w:szCs w:val="24"/>
                               </w:rPr>
-                              <w:t xml:space="preserve">Obr. </w:t>
+                              <w:t xml:space="preserve">Obr. 3.1: ERD </w:t>
                             </w:r>
-                            <w:r>
-                              <w:rPr>
-                                <w:rFonts w:ascii="Times New Roman" w:hAnsi="Times New Roman" w:cs="Times New Roman"/>
-                                <w:i w:val="0"/>
-                                <w:iCs w:val="0"/>
-                                <w:color w:val="auto"/>
-                                <w:sz w:val="24"/>
-                                <w:szCs w:val="24"/>
-                              </w:rPr>
-                              <w:t xml:space="preserve">3.1: ERD </w:t>
-                            </w:r>
-                            <w:proofErr w:type="spellStart"/>
                             <w:r>
                               <w:rPr>
                                 <w:rFonts w:ascii="Times New Roman" w:hAnsi="Times New Roman" w:cs="Times New Roman"/>
@@ -4944,7 +4901,6 @@
                               </w:rPr>
                               <w:t>EX</w:t>
                             </w:r>
-                            <w:proofErr w:type="spellEnd"/>
                           </w:p>
                         </w:txbxContent>
                       </wps:txbx>
@@ -5167,8 +5123,306 @@
       </w:r>
       <w:bookmarkEnd w:id="10"/>
     </w:p>
+    <w:p/>
+    <w:p>
+      <w:r>
+        <w:rPr>
+          <w:noProof/>
+        </w:rPr>
+        <w:drawing>
+          <wp:inline distT="0" distB="0" distL="0" distR="0" wp14:anchorId="1FE7B5DE" wp14:editId="4216B339">
+            <wp:extent cx="5760720" cy="3460115"/>
+            <wp:effectExtent l="0" t="0" r="0" b="6985"/>
+            <wp:docPr id="4" name="Obrázok 4"/>
+            <wp:cNvGraphicFramePr>
+              <a:graphicFrameLocks xmlns:a="http://schemas.openxmlformats.org/drawingml/2006/main" noChangeAspect="1"/>
+            </wp:cNvGraphicFramePr>
+            <a:graphic xmlns:a="http://schemas.openxmlformats.org/drawingml/2006/main">
+              <a:graphicData uri="http://schemas.openxmlformats.org/drawingml/2006/picture">
+                <pic:pic xmlns:pic="http://schemas.openxmlformats.org/drawingml/2006/picture">
+                  <pic:nvPicPr>
+                    <pic:cNvPr id="1" name=""/>
+                    <pic:cNvPicPr/>
+                  </pic:nvPicPr>
+                  <pic:blipFill>
+                    <a:blip r:embed="rId9"/>
+                    <a:stretch>
+                      <a:fillRect/>
+                    </a:stretch>
+                  </pic:blipFill>
+                  <pic:spPr>
+                    <a:xfrm>
+                      <a:off x="0" y="0"/>
+                      <a:ext cx="5760720" cy="3460115"/>
+                    </a:xfrm>
+                    <a:prstGeom prst="rect">
+                      <a:avLst/>
+                    </a:prstGeom>
+                  </pic:spPr>
+                </pic:pic>
+              </a:graphicData>
+            </a:graphic>
+          </wp:inline>
+        </w:drawing>
+      </w:r>
+    </w:p>
+    <w:p>
+      <w:r>
+        <w:rPr>
+          <w:noProof/>
+        </w:rPr>
+        <w:drawing>
+          <wp:inline distT="0" distB="0" distL="0" distR="0" wp14:anchorId="6E918DF4" wp14:editId="4A9F0949">
+            <wp:extent cx="5760720" cy="3463290"/>
+            <wp:effectExtent l="0" t="0" r="0" b="3810"/>
+            <wp:docPr id="5" name="Obrázok 5"/>
+            <wp:cNvGraphicFramePr>
+              <a:graphicFrameLocks xmlns:a="http://schemas.openxmlformats.org/drawingml/2006/main" noChangeAspect="1"/>
+            </wp:cNvGraphicFramePr>
+            <a:graphic xmlns:a="http://schemas.openxmlformats.org/drawingml/2006/main">
+              <a:graphicData uri="http://schemas.openxmlformats.org/drawingml/2006/picture">
+                <pic:pic xmlns:pic="http://schemas.openxmlformats.org/drawingml/2006/picture">
+                  <pic:nvPicPr>
+                    <pic:cNvPr id="1" name=""/>
+                    <pic:cNvPicPr/>
+                  </pic:nvPicPr>
+                  <pic:blipFill>
+                    <a:blip r:embed="rId10"/>
+                    <a:stretch>
+                      <a:fillRect/>
+                    </a:stretch>
+                  </pic:blipFill>
+                  <pic:spPr>
+                    <a:xfrm>
+                      <a:off x="0" y="0"/>
+                      <a:ext cx="5760720" cy="3463290"/>
+                    </a:xfrm>
+                    <a:prstGeom prst="rect">
+                      <a:avLst/>
+                    </a:prstGeom>
+                  </pic:spPr>
+                </pic:pic>
+              </a:graphicData>
+            </a:graphic>
+          </wp:inline>
+        </w:drawing>
+      </w:r>
+    </w:p>
+    <w:p>
+      <w:r>
+        <w:rPr>
+          <w:noProof/>
+        </w:rPr>
+        <w:lastRenderedPageBreak/>
+        <w:drawing>
+          <wp:inline distT="0" distB="0" distL="0" distR="0" wp14:anchorId="5324C7C7" wp14:editId="27CBDCFA">
+            <wp:extent cx="5760720" cy="3466465"/>
+            <wp:effectExtent l="0" t="0" r="0" b="635"/>
+            <wp:docPr id="6" name="Obrázok 6"/>
+            <wp:cNvGraphicFramePr>
+              <a:graphicFrameLocks xmlns:a="http://schemas.openxmlformats.org/drawingml/2006/main" noChangeAspect="1"/>
+            </wp:cNvGraphicFramePr>
+            <a:graphic xmlns:a="http://schemas.openxmlformats.org/drawingml/2006/main">
+              <a:graphicData uri="http://schemas.openxmlformats.org/drawingml/2006/picture">
+                <pic:pic xmlns:pic="http://schemas.openxmlformats.org/drawingml/2006/picture">
+                  <pic:nvPicPr>
+                    <pic:cNvPr id="1" name=""/>
+                    <pic:cNvPicPr/>
+                  </pic:nvPicPr>
+                  <pic:blipFill>
+                    <a:blip r:embed="rId11"/>
+                    <a:stretch>
+                      <a:fillRect/>
+                    </a:stretch>
+                  </pic:blipFill>
+                  <pic:spPr>
+                    <a:xfrm>
+                      <a:off x="0" y="0"/>
+                      <a:ext cx="5760720" cy="3466465"/>
+                    </a:xfrm>
+                    <a:prstGeom prst="rect">
+                      <a:avLst/>
+                    </a:prstGeom>
+                  </pic:spPr>
+                </pic:pic>
+              </a:graphicData>
+            </a:graphic>
+          </wp:inline>
+        </w:drawing>
+      </w:r>
+    </w:p>
+    <w:p>
+      <w:r>
+        <w:rPr>
+          <w:noProof/>
+        </w:rPr>
+        <w:drawing>
+          <wp:inline distT="0" distB="0" distL="0" distR="0" wp14:anchorId="05110DC3" wp14:editId="29B72274">
+            <wp:extent cx="5760720" cy="3460115"/>
+            <wp:effectExtent l="0" t="0" r="0" b="6985"/>
+            <wp:docPr id="7" name="Obrázok 7"/>
+            <wp:cNvGraphicFramePr>
+              <a:graphicFrameLocks xmlns:a="http://schemas.openxmlformats.org/drawingml/2006/main" noChangeAspect="1"/>
+            </wp:cNvGraphicFramePr>
+            <a:graphic xmlns:a="http://schemas.openxmlformats.org/drawingml/2006/main">
+              <a:graphicData uri="http://schemas.openxmlformats.org/drawingml/2006/picture">
+                <pic:pic xmlns:pic="http://schemas.openxmlformats.org/drawingml/2006/picture">
+                  <pic:nvPicPr>
+                    <pic:cNvPr id="1" name=""/>
+                    <pic:cNvPicPr/>
+                  </pic:nvPicPr>
+                  <pic:blipFill>
+                    <a:blip r:embed="rId12"/>
+                    <a:stretch>
+                      <a:fillRect/>
+                    </a:stretch>
+                  </pic:blipFill>
+                  <pic:spPr>
+                    <a:xfrm>
+                      <a:off x="0" y="0"/>
+                      <a:ext cx="5760720" cy="3460115"/>
+                    </a:xfrm>
+                    <a:prstGeom prst="rect">
+                      <a:avLst/>
+                    </a:prstGeom>
+                  </pic:spPr>
+                </pic:pic>
+              </a:graphicData>
+            </a:graphic>
+          </wp:inline>
+        </w:drawing>
+      </w:r>
+    </w:p>
+    <w:p>
+      <w:r>
+        <w:rPr>
+          <w:noProof/>
+        </w:rPr>
+        <w:lastRenderedPageBreak/>
+        <w:drawing>
+          <wp:inline distT="0" distB="0" distL="0" distR="0" wp14:anchorId="466080D5" wp14:editId="72549BC0">
+            <wp:extent cx="5760720" cy="3466465"/>
+            <wp:effectExtent l="0" t="0" r="0" b="635"/>
+            <wp:docPr id="8" name="Obrázok 8"/>
+            <wp:cNvGraphicFramePr>
+              <a:graphicFrameLocks xmlns:a="http://schemas.openxmlformats.org/drawingml/2006/main" noChangeAspect="1"/>
+            </wp:cNvGraphicFramePr>
+            <a:graphic xmlns:a="http://schemas.openxmlformats.org/drawingml/2006/main">
+              <a:graphicData uri="http://schemas.openxmlformats.org/drawingml/2006/picture">
+                <pic:pic xmlns:pic="http://schemas.openxmlformats.org/drawingml/2006/picture">
+                  <pic:nvPicPr>
+                    <pic:cNvPr id="1" name=""/>
+                    <pic:cNvPicPr/>
+                  </pic:nvPicPr>
+                  <pic:blipFill>
+                    <a:blip r:embed="rId13"/>
+                    <a:stretch>
+                      <a:fillRect/>
+                    </a:stretch>
+                  </pic:blipFill>
+                  <pic:spPr>
+                    <a:xfrm>
+                      <a:off x="0" y="0"/>
+                      <a:ext cx="5760720" cy="3466465"/>
+                    </a:xfrm>
+                    <a:prstGeom prst="rect">
+                      <a:avLst/>
+                    </a:prstGeom>
+                  </pic:spPr>
+                </pic:pic>
+              </a:graphicData>
+            </a:graphic>
+          </wp:inline>
+        </w:drawing>
+      </w:r>
+    </w:p>
+    <w:p>
+      <w:r>
+        <w:rPr>
+          <w:noProof/>
+        </w:rPr>
+        <w:drawing>
+          <wp:inline distT="0" distB="0" distL="0" distR="0" wp14:anchorId="4C60201A" wp14:editId="66A72A0E">
+            <wp:extent cx="5760720" cy="3466465"/>
+            <wp:effectExtent l="0" t="0" r="0" b="635"/>
+            <wp:docPr id="9" name="Obrázok 9"/>
+            <wp:cNvGraphicFramePr>
+              <a:graphicFrameLocks xmlns:a="http://schemas.openxmlformats.org/drawingml/2006/main" noChangeAspect="1"/>
+            </wp:cNvGraphicFramePr>
+            <a:graphic xmlns:a="http://schemas.openxmlformats.org/drawingml/2006/main">
+              <a:graphicData uri="http://schemas.openxmlformats.org/drawingml/2006/picture">
+                <pic:pic xmlns:pic="http://schemas.openxmlformats.org/drawingml/2006/picture">
+                  <pic:nvPicPr>
+                    <pic:cNvPr id="1" name=""/>
+                    <pic:cNvPicPr/>
+                  </pic:nvPicPr>
+                  <pic:blipFill>
+                    <a:blip r:embed="rId14"/>
+                    <a:stretch>
+                      <a:fillRect/>
+                    </a:stretch>
+                  </pic:blipFill>
+                  <pic:spPr>
+                    <a:xfrm>
+                      <a:off x="0" y="0"/>
+                      <a:ext cx="5760720" cy="3466465"/>
+                    </a:xfrm>
+                    <a:prstGeom prst="rect">
+                      <a:avLst/>
+                    </a:prstGeom>
+                  </pic:spPr>
+                </pic:pic>
+              </a:graphicData>
+            </a:graphic>
+          </wp:inline>
+        </w:drawing>
+      </w:r>
+    </w:p>
+    <w:p>
+      <w:r>
+        <w:rPr>
+          <w:noProof/>
+        </w:rPr>
+        <w:lastRenderedPageBreak/>
+        <w:drawing>
+          <wp:inline distT="0" distB="0" distL="0" distR="0" wp14:anchorId="19A34A44" wp14:editId="30254F3A">
+            <wp:extent cx="5760720" cy="3463290"/>
+            <wp:effectExtent l="0" t="0" r="0" b="3810"/>
+            <wp:docPr id="10" name="Obrázok 10"/>
+            <wp:cNvGraphicFramePr>
+              <a:graphicFrameLocks xmlns:a="http://schemas.openxmlformats.org/drawingml/2006/main" noChangeAspect="1"/>
+            </wp:cNvGraphicFramePr>
+            <a:graphic xmlns:a="http://schemas.openxmlformats.org/drawingml/2006/main">
+              <a:graphicData uri="http://schemas.openxmlformats.org/drawingml/2006/picture">
+                <pic:pic xmlns:pic="http://schemas.openxmlformats.org/drawingml/2006/picture">
+                  <pic:nvPicPr>
+                    <pic:cNvPr id="1" name=""/>
+                    <pic:cNvPicPr/>
+                  </pic:nvPicPr>
+                  <pic:blipFill>
+                    <a:blip r:embed="rId15"/>
+                    <a:stretch>
+                      <a:fillRect/>
+                    </a:stretch>
+                  </pic:blipFill>
+                  <pic:spPr>
+                    <a:xfrm>
+                      <a:off x="0" y="0"/>
+                      <a:ext cx="5760720" cy="3463290"/>
+                    </a:xfrm>
+                    <a:prstGeom prst="rect">
+                      <a:avLst/>
+                    </a:prstGeom>
+                  </pic:spPr>
+                </pic:pic>
+              </a:graphicData>
+            </a:graphic>
+          </wp:inline>
+        </w:drawing>
+      </w:r>
+    </w:p>
     <w:sectPr>
-      <w:footerReference w:type="default" r:id="rId9"/>
+      <w:footerReference w:type="default" r:id="rId16"/>
       <w:pgSz w:w="11906" w:h="16838"/>
       <w:pgMar w:top="1417" w:right="1417" w:bottom="1417" w:left="1417" w:header="708" w:footer="708" w:gutter="0"/>
       <w:pgNumType w:start="0"/>

</xml_diff>